<commit_message>
meer cwaliteids eisen toe gevodigeasdpof naosd
</commit_message>
<xml_diff>
--- a/eisenlijstje.docx
+++ b/eisenlijstje.docx
@@ -281,23 +281,28 @@
         </w:rPr>
       </w:pPr>
       <w:r>
-        <w:rPr/>
-      </w:r>
-    </w:p>
-    <w:p>
-      <w:pPr>
-        <w:pStyle w:val="NormalWeb"/>
-        <w:spacing w:beforeAutospacing="0" w:before="0" w:afterAutospacing="0" w:after="0"/>
-        <w:textAlignment w:val="baseline"/>
-        <w:rPr/>
-      </w:pPr>
-      <w:r>
         <w:rPr>
           <w:rFonts w:cs="Arial" w:ascii="Arial" w:hAnsi="Arial"/>
           <w:color w:val="000000"/>
           <w:sz w:val="22"/>
           <w:szCs w:val="22"/>
         </w:rPr>
+      </w:r>
+    </w:p>
+    <w:p>
+      <w:pPr>
+        <w:pStyle w:val="NormalWeb"/>
+        <w:spacing w:beforeAutospacing="0" w:before="0" w:afterAutospacing="0" w:after="0"/>
+        <w:textAlignment w:val="baseline"/>
+        <w:rPr/>
+      </w:pPr>
+      <w:r>
+        <w:rPr>
+          <w:rFonts w:cs="Arial" w:ascii="Arial" w:hAnsi="Arial"/>
+          <w:color w:val="000000"/>
+          <w:sz w:val="22"/>
+          <w:szCs w:val="22"/>
+        </w:rPr>
         <w:t>Kwaliteitseis eisen code</w:t>
       </w:r>
     </w:p>
@@ -314,7 +319,12 @@
         </w:rPr>
       </w:pPr>
       <w:r>
-        <w:rPr/>
+        <w:rPr>
+          <w:rFonts w:cs="Arial" w:ascii="Arial" w:hAnsi="Arial"/>
+          <w:color w:val="000000"/>
+          <w:sz w:val="22"/>
+          <w:szCs w:val="22"/>
+        </w:rPr>
       </w:r>
     </w:p>
     <w:p>
@@ -335,7 +345,16 @@
           <w:sz w:val="22"/>
           <w:szCs w:val="22"/>
         </w:rPr>
-        <w:t>De code moet leesbaar zijn voor iedereen dus ook voor mensen die het niet geschreven hebben. Het doel is dat al onze ouders ook kunnen begrijpen wat er staat.</w:t>
+        <w:t xml:space="preserve">De code moet leesbaar zijn voor iedereen dus ook voor mensen die het niet geschreven hebben. Het doel is dat al onze ouders ook kunnen begrijpen wat er staat, </w:t>
+      </w:r>
+      <w:r>
+        <w:rPr>
+          <w:rFonts w:cs="Arial" w:ascii="Arial" w:hAnsi="Arial"/>
+          <w:color w:val="000000"/>
+          <w:sz w:val="22"/>
+          <w:szCs w:val="22"/>
+        </w:rPr>
+        <w:t>een onderdeel hier van is commends.</w:t>
       </w:r>
     </w:p>
     <w:p>
@@ -368,15 +387,125 @@
         </w:numPr>
         <w:spacing w:beforeAutospacing="0" w:before="0" w:afterAutospacing="0" w:after="0"/>
         <w:textAlignment w:val="baseline"/>
-        <w:rPr>
-          <w:rFonts w:ascii="Arial" w:hAnsi="Arial" w:cs="Arial"/>
-          <w:color w:val="000000"/>
-          <w:sz w:val="22"/>
-          <w:szCs w:val="22"/>
-        </w:rPr>
-      </w:pPr>
-      <w:r>
-        <w:rPr/>
+        <w:rPr/>
+      </w:pPr>
+      <w:r>
+        <w:rPr/>
+        <w:t xml:space="preserve">Variabele moeten een goede en duidelijk naam hebben en een vaste structuur volgen, namen van objecten beginnen met een Hoofdletter, namen van andere variabelen beginnen met een kleine letter. </w:t>
+      </w:r>
+    </w:p>
+    <w:p>
+      <w:pPr>
+        <w:pStyle w:val="NormalWeb"/>
+        <w:numPr>
+          <w:ilvl w:val="0"/>
+          <w:numId w:val="2"/>
+        </w:numPr>
+        <w:spacing w:beforeAutospacing="0" w:before="0" w:afterAutospacing="0" w:after="0"/>
+        <w:textAlignment w:val="baseline"/>
+        <w:rPr/>
+      </w:pPr>
+      <w:r>
+        <w:rPr/>
+        <w:t>Als een variabele bestaat uit twee woorden begint het tweede woord met een Hoofdletter. Aka camelcase bv. camelCase.</w:t>
+      </w:r>
+    </w:p>
+    <w:p>
+      <w:pPr>
+        <w:pStyle w:val="NormalWeb"/>
+        <w:numPr>
+          <w:ilvl w:val="0"/>
+          <w:numId w:val="2"/>
+        </w:numPr>
+        <w:spacing w:beforeAutospacing="0" w:before="0" w:afterAutospacing="0" w:after="0"/>
+        <w:textAlignment w:val="baseline"/>
+        <w:rPr/>
+      </w:pPr>
+      <w:r>
+        <w:rPr/>
+        <w:t xml:space="preserve">Splits zoveel mogelijk code op in classes en methodes. </w:t>
+      </w:r>
+      <w:r>
+        <w:rPr/>
+        <w:t>Stop bijbehorende code in een pakkage.</w:t>
+      </w:r>
+    </w:p>
+    <w:p>
+      <w:pPr>
+        <w:pStyle w:val="NormalWeb"/>
+        <w:numPr>
+          <w:ilvl w:val="0"/>
+          <w:numId w:val="2"/>
+        </w:numPr>
+        <w:spacing w:beforeAutospacing="0" w:before="0" w:afterAutospacing="0" w:after="0"/>
+        <w:textAlignment w:val="baseline"/>
+        <w:rPr/>
+      </w:pPr>
+      <w:r>
+        <w:rPr/>
+        <w:t>Maak eerst een klasse diagram voor dat je gaat programmeren.</w:t>
+      </w:r>
+    </w:p>
+    <w:p>
+      <w:pPr>
+        <w:pStyle w:val="NormalWeb"/>
+        <w:numPr>
+          <w:ilvl w:val="0"/>
+          <w:numId w:val="2"/>
+        </w:numPr>
+        <w:spacing w:beforeAutospacing="0" w:before="0" w:afterAutospacing="0" w:after="0"/>
+        <w:textAlignment w:val="baseline"/>
+        <w:rPr/>
+      </w:pPr>
+      <w:r>
+        <w:rPr/>
+        <w:t>In bestandsnamen mogen geen * worden gebruik dit vind Windows namelijk niet leuk.</w:t>
+      </w:r>
+    </w:p>
+    <w:p>
+      <w:pPr>
+        <w:pStyle w:val="NormalWeb"/>
+        <w:numPr>
+          <w:ilvl w:val="0"/>
+          <w:numId w:val="0"/>
+        </w:numPr>
+        <w:spacing w:beforeAutospacing="0" w:before="0" w:afterAutospacing="0" w:after="0"/>
+        <w:ind w:left="720" w:hanging="0"/>
+        <w:textAlignment w:val="baseline"/>
+        <w:rPr/>
+      </w:pPr>
+      <w:r>
+        <w:rPr/>
+      </w:r>
+    </w:p>
+    <w:p>
+      <w:pPr>
+        <w:pStyle w:val="NormalWeb"/>
+        <w:spacing w:beforeAutospacing="0" w:before="0" w:afterAutospacing="0" w:after="0"/>
+        <w:textAlignment w:val="baseline"/>
+        <w:rPr/>
+      </w:pPr>
+      <w:r>
+        <w:rPr/>
+      </w:r>
+    </w:p>
+    <w:p>
+      <w:pPr>
+        <w:pStyle w:val="NormalWeb"/>
+        <w:spacing w:beforeAutospacing="0" w:before="0" w:afterAutospacing="0" w:after="0"/>
+        <w:textAlignment w:val="baseline"/>
+        <w:rPr>
+          <w:i/>
+          <w:i/>
+          <w:iCs/>
+        </w:rPr>
+      </w:pPr>
+      <w:r>
+        <w:rPr>
+          <w:i/>
+          <w:iCs/>
+        </w:rPr>
+        <w:t xml:space="preserve">Voor git eisen zie samenwerkingscontract. </w:t>
       </w:r>
     </w:p>
     <w:sectPr>
@@ -409,6 +538,7 @@
       <w:rPr>
         <w:rFonts w:ascii="Symbol" w:hAnsi="Symbol" w:cs="Symbol" w:hint="default"/>
         <w:sz w:val="22"/>
+        <w:rFonts w:cs="Symbol"/>
       </w:rPr>
     </w:lvl>
     <w:lvl w:ilvl="1">
@@ -425,6 +555,7 @@
       <w:rPr>
         <w:rFonts w:ascii="Courier New" w:hAnsi="Courier New" w:cs="Courier New" w:hint="default"/>
         <w:sz w:val="20"/>
+        <w:rFonts w:cs="Courier New"/>
       </w:rPr>
     </w:lvl>
     <w:lvl w:ilvl="2">
@@ -441,6 +572,7 @@
       <w:rPr>
         <w:rFonts w:ascii="Wingdings" w:hAnsi="Wingdings" w:cs="Wingdings" w:hint="default"/>
         <w:sz w:val="20"/>
+        <w:rFonts w:cs="Wingdings"/>
       </w:rPr>
     </w:lvl>
     <w:lvl w:ilvl="3">
@@ -457,6 +589,7 @@
       <w:rPr>
         <w:rFonts w:ascii="Wingdings" w:hAnsi="Wingdings" w:cs="Wingdings" w:hint="default"/>
         <w:sz w:val="20"/>
+        <w:rFonts w:cs="Wingdings"/>
       </w:rPr>
     </w:lvl>
     <w:lvl w:ilvl="4">
@@ -473,6 +606,7 @@
       <w:rPr>
         <w:rFonts w:ascii="Wingdings" w:hAnsi="Wingdings" w:cs="Wingdings" w:hint="default"/>
         <w:sz w:val="20"/>
+        <w:rFonts w:cs="Wingdings"/>
       </w:rPr>
     </w:lvl>
     <w:lvl w:ilvl="5">
@@ -489,6 +623,7 @@
       <w:rPr>
         <w:rFonts w:ascii="Wingdings" w:hAnsi="Wingdings" w:cs="Wingdings" w:hint="default"/>
         <w:sz w:val="20"/>
+        <w:rFonts w:cs="Wingdings"/>
       </w:rPr>
     </w:lvl>
     <w:lvl w:ilvl="6">
@@ -505,6 +640,7 @@
       <w:rPr>
         <w:rFonts w:ascii="Wingdings" w:hAnsi="Wingdings" w:cs="Wingdings" w:hint="default"/>
         <w:sz w:val="20"/>
+        <w:rFonts w:cs="Wingdings"/>
       </w:rPr>
     </w:lvl>
     <w:lvl w:ilvl="7">
@@ -521,6 +657,7 @@
       <w:rPr>
         <w:rFonts w:ascii="Wingdings" w:hAnsi="Wingdings" w:cs="Wingdings" w:hint="default"/>
         <w:sz w:val="20"/>
+        <w:rFonts w:cs="Wingdings"/>
       </w:rPr>
     </w:lvl>
     <w:lvl w:ilvl="8">
@@ -537,6 +674,7 @@
       <w:rPr>
         <w:rFonts w:ascii="Wingdings" w:hAnsi="Wingdings" w:cs="Wingdings" w:hint="default"/>
         <w:sz w:val="20"/>
+        <w:rFonts w:cs="Wingdings"/>
       </w:rPr>
     </w:lvl>
   </w:abstractNum>
@@ -554,6 +692,7 @@
       </w:pPr>
       <w:rPr>
         <w:rFonts w:ascii="Symbol" w:hAnsi="Symbol" w:cs="Symbol" w:hint="default"/>
+        <w:sz w:val="22"/>
         <w:rFonts w:cs="OpenSymbol"/>
       </w:rPr>
     </w:lvl>
@@ -796,7 +935,6 @@
     <w:rPrDefault>
       <w:rPr>
         <w:rFonts w:ascii="Calibri" w:hAnsi="Calibri" w:eastAsia="Calibri" w:cs="" w:asciiTheme="minorHAnsi" w:cstheme="minorBidi" w:eastAsiaTheme="minorHAnsi" w:hAnsiTheme="minorHAnsi"/>
-        <w:sz w:val="22"/>
         <w:szCs w:val="22"/>
         <w:lang w:val="nl-NL" w:eastAsia="en-US" w:bidi="ar-SA"/>
       </w:rPr>
@@ -1193,7 +1331,7 @@
     </w:pPr>
     <w:rPr>
       <w:rFonts w:ascii="Calibri" w:hAnsi="Calibri" w:eastAsia="Calibri" w:cs="" w:asciiTheme="minorHAnsi" w:cstheme="minorBidi" w:eastAsiaTheme="minorHAnsi" w:hAnsiTheme="minorHAnsi"/>
-      <w:color w:val="auto"/>
+      <w:color w:val="00000A"/>
       <w:sz w:val="22"/>
       <w:szCs w:val="22"/>
       <w:lang w:val="nl-NL" w:eastAsia="en-US" w:bidi="ar-SA"/>
@@ -1276,6 +1414,142 @@
     <w:qFormat/>
     <w:rPr>
       <w:rFonts w:ascii="OpenSymbol" w:hAnsi="OpenSymbol" w:eastAsia="OpenSymbol" w:cs="OpenSymbol"/>
+    </w:rPr>
+  </w:style>
+  <w:style w:type="character" w:styleId="ListLabel10">
+    <w:name w:val="ListLabel 10"/>
+    <w:qFormat/>
+    <w:rPr>
+      <w:rFonts w:ascii="Arial" w:hAnsi="Arial" w:cs="Symbol"/>
+      <w:sz w:val="22"/>
+    </w:rPr>
+  </w:style>
+  <w:style w:type="character" w:styleId="ListLabel11">
+    <w:name w:val="ListLabel 11"/>
+    <w:qFormat/>
+    <w:rPr>
+      <w:rFonts w:cs="Courier New"/>
+      <w:sz w:val="20"/>
+    </w:rPr>
+  </w:style>
+  <w:style w:type="character" w:styleId="ListLabel12">
+    <w:name w:val="ListLabel 12"/>
+    <w:qFormat/>
+    <w:rPr>
+      <w:rFonts w:cs="Wingdings"/>
+      <w:sz w:val="20"/>
+    </w:rPr>
+  </w:style>
+  <w:style w:type="character" w:styleId="ListLabel13">
+    <w:name w:val="ListLabel 13"/>
+    <w:qFormat/>
+    <w:rPr>
+      <w:rFonts w:cs="Wingdings"/>
+      <w:sz w:val="20"/>
+    </w:rPr>
+  </w:style>
+  <w:style w:type="character" w:styleId="ListLabel14">
+    <w:name w:val="ListLabel 14"/>
+    <w:qFormat/>
+    <w:rPr>
+      <w:rFonts w:cs="Wingdings"/>
+      <w:sz w:val="20"/>
+    </w:rPr>
+  </w:style>
+  <w:style w:type="character" w:styleId="ListLabel15">
+    <w:name w:val="ListLabel 15"/>
+    <w:qFormat/>
+    <w:rPr>
+      <w:rFonts w:cs="Wingdings"/>
+      <w:sz w:val="20"/>
+    </w:rPr>
+  </w:style>
+  <w:style w:type="character" w:styleId="ListLabel16">
+    <w:name w:val="ListLabel 16"/>
+    <w:qFormat/>
+    <w:rPr>
+      <w:rFonts w:cs="Wingdings"/>
+      <w:sz w:val="20"/>
+    </w:rPr>
+  </w:style>
+  <w:style w:type="character" w:styleId="ListLabel17">
+    <w:name w:val="ListLabel 17"/>
+    <w:qFormat/>
+    <w:rPr>
+      <w:rFonts w:cs="Wingdings"/>
+      <w:sz w:val="20"/>
+    </w:rPr>
+  </w:style>
+  <w:style w:type="character" w:styleId="ListLabel18">
+    <w:name w:val="ListLabel 18"/>
+    <w:qFormat/>
+    <w:rPr>
+      <w:rFonts w:cs="Wingdings"/>
+      <w:sz w:val="20"/>
+    </w:rPr>
+  </w:style>
+  <w:style w:type="character" w:styleId="ListLabel19">
+    <w:name w:val="ListLabel 19"/>
+    <w:qFormat/>
+    <w:rPr>
+      <w:rFonts w:ascii="Arial" w:hAnsi="Arial" w:cs="OpenSymbol"/>
+      <w:sz w:val="22"/>
+    </w:rPr>
+  </w:style>
+  <w:style w:type="character" w:styleId="ListLabel20">
+    <w:name w:val="ListLabel 20"/>
+    <w:qFormat/>
+    <w:rPr>
+      <w:rFonts w:cs="OpenSymbol"/>
+    </w:rPr>
+  </w:style>
+  <w:style w:type="character" w:styleId="ListLabel21">
+    <w:name w:val="ListLabel 21"/>
+    <w:qFormat/>
+    <w:rPr>
+      <w:rFonts w:cs="OpenSymbol"/>
+    </w:rPr>
+  </w:style>
+  <w:style w:type="character" w:styleId="ListLabel22">
+    <w:name w:val="ListLabel 22"/>
+    <w:qFormat/>
+    <w:rPr>
+      <w:rFonts w:cs="OpenSymbol"/>
+    </w:rPr>
+  </w:style>
+  <w:style w:type="character" w:styleId="ListLabel23">
+    <w:name w:val="ListLabel 23"/>
+    <w:qFormat/>
+    <w:rPr>
+      <w:rFonts w:cs="OpenSymbol"/>
+    </w:rPr>
+  </w:style>
+  <w:style w:type="character" w:styleId="ListLabel24">
+    <w:name w:val="ListLabel 24"/>
+    <w:qFormat/>
+    <w:rPr>
+      <w:rFonts w:cs="OpenSymbol"/>
+    </w:rPr>
+  </w:style>
+  <w:style w:type="character" w:styleId="ListLabel25">
+    <w:name w:val="ListLabel 25"/>
+    <w:qFormat/>
+    <w:rPr>
+      <w:rFonts w:cs="OpenSymbol"/>
+    </w:rPr>
+  </w:style>
+  <w:style w:type="character" w:styleId="ListLabel26">
+    <w:name w:val="ListLabel 26"/>
+    <w:qFormat/>
+    <w:rPr>
+      <w:rFonts w:cs="OpenSymbol"/>
+    </w:rPr>
+  </w:style>
+  <w:style w:type="character" w:styleId="ListLabel27">
+    <w:name w:val="ListLabel 27"/>
+    <w:qFormat/>
+    <w:rPr>
+      <w:rFonts w:cs="OpenSymbol"/>
     </w:rPr>
   </w:style>
   <w:style w:type="paragraph" w:styleId="Kop">

</xml_diff>

<commit_message>
bonnen printer toe gevoegd
</commit_message>
<xml_diff>
--- a/eisenlijstje.docx
+++ b/eisenlijstje.docx
@@ -345,16 +345,7 @@
           <w:sz w:val="22"/>
           <w:szCs w:val="22"/>
         </w:rPr>
-        <w:t xml:space="preserve">De code moet leesbaar zijn voor iedereen dus ook voor mensen die het niet geschreven hebben. Het doel is dat al onze ouders ook kunnen begrijpen wat er staat, </w:t>
-      </w:r>
-      <w:r>
-        <w:rPr>
-          <w:rFonts w:cs="Arial" w:ascii="Arial" w:hAnsi="Arial"/>
-          <w:color w:val="000000"/>
-          <w:sz w:val="22"/>
-          <w:szCs w:val="22"/>
-        </w:rPr>
-        <w:t>een onderdeel hier van is commends.</w:t>
+        <w:t>De code moet leesbaar zijn voor iedereen dus ook voor mensen die het niet geschreven hebben. Het doel is dat al onze ouders ook kunnen begrijpen wat er staat, een onderdeel hier van is commends.</w:t>
       </w:r>
     </w:p>
     <w:p>
@@ -423,11 +414,7 @@
       </w:pPr>
       <w:r>
         <w:rPr/>
-        <w:t xml:space="preserve">Splits zoveel mogelijk code op in classes en methodes. </w:t>
-      </w:r>
-      <w:r>
-        <w:rPr/>
-        <w:t>Stop bijbehorende code in een pakkage.</w:t>
+        <w:t>Splits zoveel mogelijk code op in classes en methodes. Stop bijbehorende code in een pakkage.</w:t>
       </w:r>
     </w:p>
     <w:p>
@@ -465,6 +452,124 @@
     <w:p>
       <w:pPr>
         <w:pStyle w:val="NormalWeb"/>
+        <w:spacing w:beforeAutospacing="0" w:before="0" w:afterAutospacing="0" w:after="0"/>
+        <w:textAlignment w:val="baseline"/>
+        <w:rPr/>
+      </w:pPr>
+      <w:r>
+        <w:rPr/>
+      </w:r>
+    </w:p>
+    <w:p>
+      <w:pPr>
+        <w:pStyle w:val="NormalWeb"/>
+        <w:spacing w:beforeAutospacing="0" w:before="0" w:afterAutospacing="0" w:after="0"/>
+        <w:textAlignment w:val="baseline"/>
+        <w:rPr/>
+      </w:pPr>
+      <w:r>
+        <w:rPr/>
+        <w:t>Kwaliteitseisen gebruiker.</w:t>
+      </w:r>
+    </w:p>
+    <w:p>
+      <w:pPr>
+        <w:pStyle w:val="NormalWeb"/>
+        <w:numPr>
+          <w:ilvl w:val="0"/>
+          <w:numId w:val="3"/>
+        </w:numPr>
+        <w:spacing w:beforeAutospacing="0" w:before="0" w:afterAutospacing="0" w:after="0"/>
+        <w:textAlignment w:val="baseline"/>
+        <w:rPr/>
+      </w:pPr>
+      <w:r>
+        <w:rPr/>
+        <w:t>Een mooie en overzichtelijke gui voor de pin automaat, het moet de oma test kunnen doorstaan (als er tijd is gaan we het echt proberen).</w:t>
+      </w:r>
+    </w:p>
+    <w:p>
+      <w:pPr>
+        <w:pStyle w:val="NormalWeb"/>
+        <w:numPr>
+          <w:ilvl w:val="0"/>
+          <w:numId w:val="3"/>
+        </w:numPr>
+        <w:spacing w:beforeAutospacing="0" w:before="0" w:afterAutospacing="0" w:after="0"/>
+        <w:textAlignment w:val="baseline"/>
+        <w:rPr/>
+      </w:pPr>
+      <w:r>
+        <w:rPr/>
+        <w:t>Het moet niet zomaar uitvallen.</w:t>
+      </w:r>
+    </w:p>
+    <w:p>
+      <w:pPr>
+        <w:pStyle w:val="NormalWeb"/>
+        <w:numPr>
+          <w:ilvl w:val="0"/>
+          <w:numId w:val="3"/>
+        </w:numPr>
+        <w:spacing w:beforeAutospacing="0" w:before="0" w:afterAutospacing="0" w:after="0"/>
+        <w:textAlignment w:val="baseline"/>
+        <w:rPr/>
+      </w:pPr>
+      <w:r>
+        <w:rPr/>
+        <w:t>De pin automaat moet duidelijk terug communiceren wat de automaat verwacht.</w:t>
+      </w:r>
+    </w:p>
+    <w:p>
+      <w:pPr>
+        <w:pStyle w:val="NormalWeb"/>
+        <w:numPr>
+          <w:ilvl w:val="0"/>
+          <w:numId w:val="3"/>
+        </w:numPr>
+        <w:spacing w:beforeAutospacing="0" w:before="0" w:afterAutospacing="0" w:after="0"/>
+        <w:textAlignment w:val="baseline"/>
+        <w:rPr/>
+      </w:pPr>
+      <w:r>
+        <w:rPr/>
+        <w:t>Als er geld afgeschreven wordt komt er het zelfde bedrag uit de automaat.</w:t>
+      </w:r>
+    </w:p>
+    <w:p>
+      <w:pPr>
+        <w:pStyle w:val="NormalWeb"/>
+        <w:numPr>
+          <w:ilvl w:val="0"/>
+          <w:numId w:val="3"/>
+        </w:numPr>
+        <w:spacing w:beforeAutospacing="0" w:before="0" w:afterAutospacing="0" w:after="0"/>
+        <w:textAlignment w:val="baseline"/>
+        <w:rPr/>
+      </w:pPr>
+      <w:r>
+        <w:rPr/>
+        <w:t>Als er lange tijd niks gebeurd wordt de gebruiker automoties uitgelogd.</w:t>
+      </w:r>
+    </w:p>
+    <w:p>
+      <w:pPr>
+        <w:pStyle w:val="NormalWeb"/>
+        <w:numPr>
+          <w:ilvl w:val="0"/>
+          <w:numId w:val="3"/>
+        </w:numPr>
+        <w:spacing w:beforeAutospacing="0" w:before="0" w:afterAutospacing="0" w:after="0"/>
+        <w:textAlignment w:val="baseline"/>
+        <w:rPr/>
+      </w:pPr>
+      <w:r>
+        <w:rPr/>
+      </w:r>
+    </w:p>
+    <w:p>
+      <w:pPr>
+        <w:pStyle w:val="NormalWeb"/>
         <w:numPr>
           <w:ilvl w:val="0"/>
           <w:numId w:val="0"/>
@@ -494,11 +599,7 @@
         <w:pStyle w:val="NormalWeb"/>
         <w:spacing w:beforeAutospacing="0" w:before="0" w:afterAutospacing="0" w:after="0"/>
         <w:textAlignment w:val="baseline"/>
-        <w:rPr>
-          <w:i/>
-          <w:i/>
-          <w:iCs/>
-        </w:rPr>
+        <w:rPr/>
       </w:pPr>
       <w:r>
         <w:rPr>
@@ -828,6 +929,152 @@
   <w:abstractNum w:abstractNumId="3">
     <w:lvl w:ilvl="0">
       <w:start w:val="1"/>
+      <w:numFmt w:val="bullet"/>
+      <w:lvlText w:val=""/>
+      <w:lvlJc w:val="left"/>
+      <w:pPr>
+        <w:tabs>
+          <w:tab w:val="num" w:pos="720"/>
+        </w:tabs>
+        <w:ind w:left="720" w:hanging="360"/>
+      </w:pPr>
+      <w:rPr>
+        <w:rFonts w:ascii="Symbol" w:hAnsi="Symbol" w:cs="Symbol" w:hint="default"/>
+        <w:rFonts w:cs="OpenSymbol"/>
+      </w:rPr>
+    </w:lvl>
+    <w:lvl w:ilvl="1">
+      <w:start w:val="1"/>
+      <w:numFmt w:val="bullet"/>
+      <w:lvlText w:val="◦"/>
+      <w:lvlJc w:val="left"/>
+      <w:pPr>
+        <w:tabs>
+          <w:tab w:val="num" w:pos="1080"/>
+        </w:tabs>
+        <w:ind w:left="1080" w:hanging="360"/>
+      </w:pPr>
+      <w:rPr>
+        <w:rFonts w:ascii="OpenSymbol" w:hAnsi="OpenSymbol" w:cs="OpenSymbol" w:hint="default"/>
+        <w:rFonts w:cs="OpenSymbol"/>
+      </w:rPr>
+    </w:lvl>
+    <w:lvl w:ilvl="2">
+      <w:start w:val="1"/>
+      <w:numFmt w:val="bullet"/>
+      <w:lvlText w:val="▪"/>
+      <w:lvlJc w:val="left"/>
+      <w:pPr>
+        <w:tabs>
+          <w:tab w:val="num" w:pos="1440"/>
+        </w:tabs>
+        <w:ind w:left="1440" w:hanging="360"/>
+      </w:pPr>
+      <w:rPr>
+        <w:rFonts w:ascii="OpenSymbol" w:hAnsi="OpenSymbol" w:cs="OpenSymbol" w:hint="default"/>
+        <w:rFonts w:cs="OpenSymbol"/>
+      </w:rPr>
+    </w:lvl>
+    <w:lvl w:ilvl="3">
+      <w:start w:val="1"/>
+      <w:numFmt w:val="bullet"/>
+      <w:lvlText w:val=""/>
+      <w:lvlJc w:val="left"/>
+      <w:pPr>
+        <w:tabs>
+          <w:tab w:val="num" w:pos="1800"/>
+        </w:tabs>
+        <w:ind w:left="1800" w:hanging="360"/>
+      </w:pPr>
+      <w:rPr>
+        <w:rFonts w:ascii="Symbol" w:hAnsi="Symbol" w:cs="Symbol" w:hint="default"/>
+        <w:rFonts w:cs="OpenSymbol"/>
+      </w:rPr>
+    </w:lvl>
+    <w:lvl w:ilvl="4">
+      <w:start w:val="1"/>
+      <w:numFmt w:val="bullet"/>
+      <w:lvlText w:val="◦"/>
+      <w:lvlJc w:val="left"/>
+      <w:pPr>
+        <w:tabs>
+          <w:tab w:val="num" w:pos="2160"/>
+        </w:tabs>
+        <w:ind w:left="2160" w:hanging="360"/>
+      </w:pPr>
+      <w:rPr>
+        <w:rFonts w:ascii="OpenSymbol" w:hAnsi="OpenSymbol" w:cs="OpenSymbol" w:hint="default"/>
+        <w:rFonts w:cs="OpenSymbol"/>
+      </w:rPr>
+    </w:lvl>
+    <w:lvl w:ilvl="5">
+      <w:start w:val="1"/>
+      <w:numFmt w:val="bullet"/>
+      <w:lvlText w:val="▪"/>
+      <w:lvlJc w:val="left"/>
+      <w:pPr>
+        <w:tabs>
+          <w:tab w:val="num" w:pos="2520"/>
+        </w:tabs>
+        <w:ind w:left="2520" w:hanging="360"/>
+      </w:pPr>
+      <w:rPr>
+        <w:rFonts w:ascii="OpenSymbol" w:hAnsi="OpenSymbol" w:cs="OpenSymbol" w:hint="default"/>
+        <w:rFonts w:cs="OpenSymbol"/>
+      </w:rPr>
+    </w:lvl>
+    <w:lvl w:ilvl="6">
+      <w:start w:val="1"/>
+      <w:numFmt w:val="bullet"/>
+      <w:lvlText w:val=""/>
+      <w:lvlJc w:val="left"/>
+      <w:pPr>
+        <w:tabs>
+          <w:tab w:val="num" w:pos="2880"/>
+        </w:tabs>
+        <w:ind w:left="2880" w:hanging="360"/>
+      </w:pPr>
+      <w:rPr>
+        <w:rFonts w:ascii="Symbol" w:hAnsi="Symbol" w:cs="Symbol" w:hint="default"/>
+        <w:rFonts w:cs="OpenSymbol"/>
+      </w:rPr>
+    </w:lvl>
+    <w:lvl w:ilvl="7">
+      <w:start w:val="1"/>
+      <w:numFmt w:val="bullet"/>
+      <w:lvlText w:val="◦"/>
+      <w:lvlJc w:val="left"/>
+      <w:pPr>
+        <w:tabs>
+          <w:tab w:val="num" w:pos="3240"/>
+        </w:tabs>
+        <w:ind w:left="3240" w:hanging="360"/>
+      </w:pPr>
+      <w:rPr>
+        <w:rFonts w:ascii="OpenSymbol" w:hAnsi="OpenSymbol" w:cs="OpenSymbol" w:hint="default"/>
+        <w:rFonts w:cs="OpenSymbol"/>
+      </w:rPr>
+    </w:lvl>
+    <w:lvl w:ilvl="8">
+      <w:start w:val="1"/>
+      <w:numFmt w:val="bullet"/>
+      <w:lvlText w:val="▪"/>
+      <w:lvlJc w:val="left"/>
+      <w:pPr>
+        <w:tabs>
+          <w:tab w:val="num" w:pos="3600"/>
+        </w:tabs>
+        <w:ind w:left="3600" w:hanging="360"/>
+      </w:pPr>
+      <w:rPr>
+        <w:rFonts w:ascii="OpenSymbol" w:hAnsi="OpenSymbol" w:cs="OpenSymbol" w:hint="default"/>
+        <w:rFonts w:cs="OpenSymbol"/>
+      </w:rPr>
+    </w:lvl>
+  </w:abstractNum>
+  <w:abstractNum w:abstractNumId="4">
+    <w:lvl w:ilvl="0">
+      <w:start w:val="1"/>
       <w:numFmt w:val="none"/>
       <w:suff w:val="nothing"/>
       <w:lvlText w:val=""/>
@@ -925,6 +1172,9 @@
   </w:num>
   <w:num w:numId="3">
     <w:abstractNumId w:val="3"/>
+  </w:num>
+  <w:num w:numId="4">
+    <w:abstractNumId w:val="4"/>
   </w:num>
 </w:numbering>
 </file>
@@ -1552,6 +1802,142 @@
       <w:rFonts w:cs="OpenSymbol"/>
     </w:rPr>
   </w:style>
+  <w:style w:type="character" w:styleId="ListLabel28">
+    <w:name w:val="ListLabel 28"/>
+    <w:qFormat/>
+    <w:rPr>
+      <w:rFonts w:ascii="Arial" w:hAnsi="Arial" w:cs="Symbol"/>
+      <w:sz w:val="22"/>
+    </w:rPr>
+  </w:style>
+  <w:style w:type="character" w:styleId="ListLabel29">
+    <w:name w:val="ListLabel 29"/>
+    <w:qFormat/>
+    <w:rPr>
+      <w:rFonts w:cs="Courier New"/>
+      <w:sz w:val="20"/>
+    </w:rPr>
+  </w:style>
+  <w:style w:type="character" w:styleId="ListLabel30">
+    <w:name w:val="ListLabel 30"/>
+    <w:qFormat/>
+    <w:rPr>
+      <w:rFonts w:cs="Wingdings"/>
+      <w:sz w:val="20"/>
+    </w:rPr>
+  </w:style>
+  <w:style w:type="character" w:styleId="ListLabel31">
+    <w:name w:val="ListLabel 31"/>
+    <w:qFormat/>
+    <w:rPr>
+      <w:rFonts w:cs="Wingdings"/>
+      <w:sz w:val="20"/>
+    </w:rPr>
+  </w:style>
+  <w:style w:type="character" w:styleId="ListLabel32">
+    <w:name w:val="ListLabel 32"/>
+    <w:qFormat/>
+    <w:rPr>
+      <w:rFonts w:cs="Wingdings"/>
+      <w:sz w:val="20"/>
+    </w:rPr>
+  </w:style>
+  <w:style w:type="character" w:styleId="ListLabel33">
+    <w:name w:val="ListLabel 33"/>
+    <w:qFormat/>
+    <w:rPr>
+      <w:rFonts w:cs="Wingdings"/>
+      <w:sz w:val="20"/>
+    </w:rPr>
+  </w:style>
+  <w:style w:type="character" w:styleId="ListLabel34">
+    <w:name w:val="ListLabel 34"/>
+    <w:qFormat/>
+    <w:rPr>
+      <w:rFonts w:cs="Wingdings"/>
+      <w:sz w:val="20"/>
+    </w:rPr>
+  </w:style>
+  <w:style w:type="character" w:styleId="ListLabel35">
+    <w:name w:val="ListLabel 35"/>
+    <w:qFormat/>
+    <w:rPr>
+      <w:rFonts w:cs="Wingdings"/>
+      <w:sz w:val="20"/>
+    </w:rPr>
+  </w:style>
+  <w:style w:type="character" w:styleId="ListLabel36">
+    <w:name w:val="ListLabel 36"/>
+    <w:qFormat/>
+    <w:rPr>
+      <w:rFonts w:cs="Wingdings"/>
+      <w:sz w:val="20"/>
+    </w:rPr>
+  </w:style>
+  <w:style w:type="character" w:styleId="ListLabel37">
+    <w:name w:val="ListLabel 37"/>
+    <w:qFormat/>
+    <w:rPr>
+      <w:rFonts w:cs="OpenSymbol"/>
+      <w:sz w:val="22"/>
+    </w:rPr>
+  </w:style>
+  <w:style w:type="character" w:styleId="ListLabel38">
+    <w:name w:val="ListLabel 38"/>
+    <w:qFormat/>
+    <w:rPr>
+      <w:rFonts w:cs="OpenSymbol"/>
+    </w:rPr>
+  </w:style>
+  <w:style w:type="character" w:styleId="ListLabel39">
+    <w:name w:val="ListLabel 39"/>
+    <w:qFormat/>
+    <w:rPr>
+      <w:rFonts w:cs="OpenSymbol"/>
+    </w:rPr>
+  </w:style>
+  <w:style w:type="character" w:styleId="ListLabel40">
+    <w:name w:val="ListLabel 40"/>
+    <w:qFormat/>
+    <w:rPr>
+      <w:rFonts w:cs="OpenSymbol"/>
+    </w:rPr>
+  </w:style>
+  <w:style w:type="character" w:styleId="ListLabel41">
+    <w:name w:val="ListLabel 41"/>
+    <w:qFormat/>
+    <w:rPr>
+      <w:rFonts w:cs="OpenSymbol"/>
+    </w:rPr>
+  </w:style>
+  <w:style w:type="character" w:styleId="ListLabel42">
+    <w:name w:val="ListLabel 42"/>
+    <w:qFormat/>
+    <w:rPr>
+      <w:rFonts w:cs="OpenSymbol"/>
+    </w:rPr>
+  </w:style>
+  <w:style w:type="character" w:styleId="ListLabel43">
+    <w:name w:val="ListLabel 43"/>
+    <w:qFormat/>
+    <w:rPr>
+      <w:rFonts w:cs="OpenSymbol"/>
+    </w:rPr>
+  </w:style>
+  <w:style w:type="character" w:styleId="ListLabel44">
+    <w:name w:val="ListLabel 44"/>
+    <w:qFormat/>
+    <w:rPr>
+      <w:rFonts w:cs="OpenSymbol"/>
+    </w:rPr>
+  </w:style>
+  <w:style w:type="character" w:styleId="ListLabel45">
+    <w:name w:val="ListLabel 45"/>
+    <w:qFormat/>
+    <w:rPr>
+      <w:rFonts w:cs="OpenSymbol"/>
+    </w:rPr>
+  </w:style>
   <w:style w:type="paragraph" w:styleId="Kop">
     <w:name w:val="Kop"/>
     <w:basedOn w:val="Normal"/>

</xml_diff>